<commit_message>
Feat: updated materials and assets (#17)
</commit_message>
<xml_diff>
--- a/assets/documents/Dmitry-Markov-2019.docx
+++ b/assets/documents/Dmitry-Markov-2019.docx
@@ -595,7 +595,7 @@
               </wp:anchor>
             </w:drawing>
           </mc:Choice>
-          <mc:Fallback xmlns:mv="urn:schemas-microsoft-com:mac:vml" xmlns:mo="http://schemas.microsoft.com/office/mac/office/2008/main">
+          <mc:Fallback xmlns:mo="http://schemas.microsoft.com/office/mac/office/2008/main" xmlns:mv="urn:schemas-microsoft-com:mac:vml">
             <w:pict>
               <v:roundrect w14:anchorId="746CB7AC" id="Rounded Rectangle 2" o:spid="_x0000_s1026" style="position:absolute;margin-left:-11.2pt;margin-top:5.8pt;width:528pt;height:132.35pt;z-index:-251657216;visibility:visible;mso-wrap-style:square;mso-height-percent:0;mso-wrap-distance-left:9pt;mso-wrap-distance-top:0;mso-wrap-distance-right:9pt;mso-wrap-distance-bottom:0;mso-position-horizontal:absolute;mso-position-horizontal-relative:text;mso-position-vertical:absolute;mso-position-vertical-relative:text;mso-height-percent:0;mso-height-relative:margin;v-text-anchor:top" arcsize="3331f" o:gfxdata="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" fillcolor="#f1f1f1" stroked="f" strokeweight="1pt">
                 <v:stroke joinstyle="miter"/>
@@ -753,7 +753,37 @@
           <w:szCs w:val="20"/>
           <w:lang w:val="en-US"/>
         </w:rPr>
-        <w:t>React/Redux, Vue</w:t>
+        <w:t>React/Redux</w:t>
+      </w:r>
+      <w:r>
+        <w:rPr>
+          <w:bCs/>
+          <w:color w:val="3B3838" w:themeColor="background2" w:themeShade="40"/>
+          <w:sz w:val="20"/>
+          <w:szCs w:val="20"/>
+          <w:lang w:val="en-US"/>
+        </w:rPr>
+        <w:t xml:space="preserve">, </w:t>
+      </w:r>
+      <w:r>
+        <w:rPr>
+          <w:bCs/>
+          <w:color w:val="3B3838" w:themeColor="background2" w:themeShade="40"/>
+          <w:sz w:val="20"/>
+          <w:szCs w:val="20"/>
+          <w:lang w:val="en-US"/>
+        </w:rPr>
+        <w:t xml:space="preserve">previously </w:t>
+      </w:r>
+      <w:r>
+        <w:rPr>
+          <w:bCs/>
+          <w:color w:val="3B3838" w:themeColor="background2" w:themeShade="40"/>
+          <w:sz w:val="20"/>
+          <w:szCs w:val="20"/>
+          <w:lang w:val="en-US"/>
+        </w:rPr>
+        <w:t>Vue</w:t>
       </w:r>
       <w:r>
         <w:rPr>
@@ -931,7 +961,25 @@
           <w:szCs w:val="20"/>
           <w:lang w:val="en-US"/>
         </w:rPr>
-        <w:t xml:space="preserve">Understand </w:t>
+        <w:t>Understand</w:t>
+      </w:r>
+      <w:r>
+        <w:rPr>
+          <w:color w:val="3B3838" w:themeColor="background2" w:themeShade="40"/>
+          <w:sz w:val="20"/>
+          <w:szCs w:val="20"/>
+          <w:lang w:val="en-US"/>
+        </w:rPr>
+        <w:t>ing</w:t>
+      </w:r>
+      <w:r>
+        <w:rPr>
+          <w:color w:val="3B3838" w:themeColor="background2" w:themeShade="40"/>
+          <w:sz w:val="20"/>
+          <w:szCs w:val="20"/>
+          <w:lang w:val="en-US"/>
+        </w:rPr>
+        <w:t xml:space="preserve"> </w:t>
       </w:r>
       <w:r>
         <w:rPr>
@@ -1064,16 +1112,16 @@
           <w:szCs w:val="20"/>
           <w:lang w:val="en-US"/>
         </w:rPr>
-        <w:t xml:space="preserve">git, </w:t>
-      </w:r>
-      <w:r>
-        <w:rPr>
-          <w:color w:val="3B3838" w:themeColor="background2" w:themeShade="40"/>
-          <w:sz w:val="20"/>
-          <w:szCs w:val="20"/>
-          <w:lang w:val="en-US"/>
-        </w:rPr>
-        <w:t xml:space="preserve">gulp, webpack, </w:t>
+        <w:t>git</w:t>
+      </w:r>
+      <w:r>
+        <w:rPr>
+          <w:color w:val="3B3838" w:themeColor="background2" w:themeShade="40"/>
+          <w:sz w:val="20"/>
+          <w:szCs w:val="20"/>
+          <w:lang w:val="en-US"/>
+        </w:rPr>
+        <w:t xml:space="preserve">, webpack, </w:t>
       </w:r>
       <w:r>
         <w:rPr>
@@ -1218,16 +1266,34 @@
           <w:szCs w:val="20"/>
           <w:lang w:val="en-US"/>
         </w:rPr>
-        <w:t>Practicing</w:t>
-      </w:r>
-      <w:r>
-        <w:rPr>
-          <w:color w:val="3B3838" w:themeColor="background2" w:themeShade="40"/>
-          <w:sz w:val="20"/>
-          <w:szCs w:val="20"/>
-          <w:lang w:val="en-US"/>
-        </w:rPr>
-        <w:t xml:space="preserve"> DevOps and</w:t>
+        <w:t>Interested in</w:t>
+      </w:r>
+      <w:r>
+        <w:rPr>
+          <w:color w:val="3B3838" w:themeColor="background2" w:themeShade="40"/>
+          <w:sz w:val="20"/>
+          <w:szCs w:val="20"/>
+          <w:lang w:val="en-US"/>
+        </w:rPr>
+        <w:t xml:space="preserve"> DevOps</w:t>
+      </w:r>
+      <w:r>
+        <w:rPr>
+          <w:color w:val="3B3838" w:themeColor="background2" w:themeShade="40"/>
+          <w:sz w:val="20"/>
+          <w:szCs w:val="20"/>
+          <w:lang w:val="en-US"/>
+        </w:rPr>
+        <w:t xml:space="preserve"> practices</w:t>
+      </w:r>
+      <w:r>
+        <w:rPr>
+          <w:color w:val="3B3838" w:themeColor="background2" w:themeShade="40"/>
+          <w:sz w:val="20"/>
+          <w:szCs w:val="20"/>
+          <w:lang w:val="en-US"/>
+        </w:rPr>
+        <w:t xml:space="preserve"> and</w:t>
       </w:r>
       <w:r>
         <w:rPr>
@@ -1453,7 +1519,6 @@
                 <w:lang w:val="en-US"/>
               </w:rPr>
             </w:pPr>
-            <w:proofErr w:type="spellStart"/>
             <w:r>
               <w:rPr>
                 <w:i/>
@@ -1462,18 +1527,7 @@
                 <w:szCs w:val="20"/>
                 <w:lang w:val="en-US"/>
               </w:rPr>
-              <w:t>Allthings</w:t>
-            </w:r>
-            <w:proofErr w:type="spellEnd"/>
-            <w:r>
-              <w:rPr>
-                <w:i/>
-                <w:color w:val="A6A6A6" w:themeColor="background1" w:themeShade="A6"/>
-                <w:sz w:val="20"/>
-                <w:szCs w:val="20"/>
-                <w:lang w:val="en-US"/>
-              </w:rPr>
-              <w:t xml:space="preserve"> GmbH</w:t>
+              <w:t>Allthings GmbH</w:t>
             </w:r>
           </w:p>
           <w:p>
@@ -1513,18 +1567,8 @@
                 <w:szCs w:val="20"/>
                 <w:lang w:val="en-US"/>
               </w:rPr>
-              <w:t xml:space="preserve">Typescript, CSS-in-JS and </w:t>
-            </w:r>
-            <w:proofErr w:type="spellStart"/>
-            <w:r>
-              <w:rPr>
-                <w:sz w:val="20"/>
-                <w:szCs w:val="20"/>
-                <w:lang w:val="en-US"/>
-              </w:rPr>
-              <w:t>GraphQL</w:t>
-            </w:r>
-            <w:proofErr w:type="spellEnd"/>
+              <w:t>Typescript, CSS-in-JS and GraphQL</w:t>
+            </w:r>
           </w:p>
           <w:p>
             <w:pPr>
@@ -1587,17 +1631,7 @@
                 <w:szCs w:val="20"/>
                 <w:lang w:val="en-US"/>
               </w:rPr>
-              <w:t>Contributed to Node.js, PHP and React Native</w:t>
-            </w:r>
-            <w:bookmarkStart w:id="0" w:name="_GoBack"/>
-            <w:bookmarkEnd w:id="0"/>
-            <w:r>
-              <w:rPr>
-                <w:sz w:val="20"/>
-                <w:szCs w:val="20"/>
-                <w:lang w:val="en-US"/>
-              </w:rPr>
-              <w:t xml:space="preserve"> repos</w:t>
+              <w:t>Contributed to Node.js, PHP and React Native repos</w:t>
             </w:r>
           </w:p>
           <w:p>
@@ -1917,9 +1951,8 @@
                 <w:sz w:val="20"/>
                 <w:szCs w:val="20"/>
               </w:rPr>
-              <w:t xml:space="preserve">Hubert </w:t>
-            </w:r>
-            <w:proofErr w:type="spellStart"/>
+              <w:t>Hubert Burda</w:t>
+            </w:r>
             <w:r>
               <w:rPr>
                 <w:i/>
@@ -1928,9 +1961,10 @@
                 <w:sz w:val="20"/>
                 <w:szCs w:val="20"/>
               </w:rPr>
-              <w:t>Burda</w:t>
-            </w:r>
-            <w:proofErr w:type="spellEnd"/>
+              <w:t xml:space="preserve"> Russia</w:t>
+            </w:r>
+            <w:bookmarkStart w:id="0" w:name="_GoBack"/>
+            <w:bookmarkEnd w:id="0"/>
             <w:r>
               <w:rPr>
                 <w:i/>
@@ -4233,6 +4267,7 @@
     <w:lsdException w:name="HTML Sample" w:semiHidden="1" w:unhideWhenUsed="1"/>
     <w:lsdException w:name="HTML Typewriter" w:semiHidden="1" w:unhideWhenUsed="1"/>
     <w:lsdException w:name="HTML Variable" w:semiHidden="1" w:unhideWhenUsed="1"/>
+    <w:lsdException w:name="Normal Table" w:semiHidden="1" w:unhideWhenUsed="1"/>
     <w:lsdException w:name="annotation subject" w:semiHidden="1" w:unhideWhenUsed="1"/>
     <w:lsdException w:name="No List" w:semiHidden="1" w:unhideWhenUsed="1"/>
     <w:lsdException w:name="Outline List 1" w:semiHidden="1" w:unhideWhenUsed="1"/>
@@ -4279,8 +4314,10 @@
     <w:lsdException w:name="Table Subtle 2" w:semiHidden="1" w:unhideWhenUsed="1"/>
     <w:lsdException w:name="Table Web 1" w:semiHidden="1" w:unhideWhenUsed="1"/>
     <w:lsdException w:name="Table Web 2" w:semiHidden="1" w:unhideWhenUsed="1"/>
+    <w:lsdException w:name="Table Web 3" w:semiHidden="1" w:unhideWhenUsed="1"/>
     <w:lsdException w:name="Balloon Text" w:semiHidden="1" w:unhideWhenUsed="1"/>
     <w:lsdException w:name="Table Grid" w:uiPriority="39"/>
+    <w:lsdException w:name="Table Theme" w:semiHidden="1" w:unhideWhenUsed="1"/>
     <w:lsdException w:name="Placeholder Text" w:semiHidden="1"/>
     <w:lsdException w:name="No Spacing" w:uiPriority="1" w:qFormat="1"/>
     <w:lsdException w:name="Light Shading" w:uiPriority="60"/>

</xml_diff>